<commit_message>
fade transitions for project browser, typeahead for locations
</commit_message>
<xml_diff>
--- a/instructions.docx
+++ b/instructions.docx
@@ -279,11 +279,22 @@
       </w:r>
     </w:p>
     <w:p>
-      <w:pPr>
-        <w:jc w:val="center"/>
-      </w:pPr>
+      <w:r>
+        <w:t xml:space="preserve"> </w:t>
+      </w:r>
+    </w:p>
+    <w:p>
+      <w:r>
+        <w:t xml:space="preserve">Please send any </w:t>
+      </w:r>
+      <w:r>
+        <w:t>feedback to blazarus@</w:t>
+      </w:r>
       <w:bookmarkStart w:id="0" w:name="_GoBack"/>
       <w:bookmarkEnd w:id="0"/>
+      <w:r>
+        <w:t>mit.edu.</w:t>
+      </w:r>
     </w:p>
     <w:sectPr>
       <w:pgSz w:w="12240" w:h="15840"/>

</xml_diff>